<commit_message>
prog_proj3 added gui analysis etc. & modified code
</commit_message>
<xml_diff>
--- a/prog_proj3/Analyse_u_GUI-Design.docx
+++ b/prog_proj3/Analyse_u_GUI-Design.docx
@@ -31,7 +31,31 @@
         </w:numPr>
       </w:pPr>
       <w:r>
-        <w:t>Im Startbildschirm kann der Spieler durch das anklicken eines Buttons das Spiel beginnen</w:t>
+        <w:t xml:space="preserve">Im Startbildschirm kann der Spieler durch das anklicken </w:t>
+      </w:r>
+      <w:r>
+        <w:t xml:space="preserve">einer roten </w:t>
+      </w:r>
+      <w:r>
+        <w:t xml:space="preserve">Pille </w:t>
+      </w:r>
+      <w:r>
+        <w:t>das Spiel beginnen</w:t>
+      </w:r>
+      <w:r>
+        <w:t xml:space="preserve">. </w:t>
+      </w:r>
+      <w:r>
+        <w:t xml:space="preserve">Die Blaue </w:t>
+      </w:r>
+      <w:r>
+        <w:t xml:space="preserve">Pille </w:t>
+      </w:r>
+      <w:r>
+        <w:t>beendet das Spiel</w:t>
+      </w:r>
+      <w:r>
+        <w:t>.</w:t>
       </w:r>
     </w:p>
     <w:p>
@@ -43,7 +67,13 @@
         </w:numPr>
       </w:pPr>
       <w:r>
-        <w:t>In den Leveln kann der Spieler durch weitere Buttons im Spiel zwischen den verschiedenen Bildschirmen (Startbildschirm &amp; Leveln) wechseln</w:t>
+        <w:t xml:space="preserve">In den Leveln kann der Spieler durch weitere Buttons im Spiel zwischen den verschiedenen </w:t>
+      </w:r>
+      <w:r>
+        <w:t>Szenen</w:t>
+      </w:r>
+      <w:r>
+        <w:t xml:space="preserve"> (Startbildschirm &amp; Leveln) wechseln</w:t>
       </w:r>
       <w:r>
         <w:t>. Wobei der Spieler nicht zu höheren Leveln wechseln kann</w:t>
@@ -53,6 +83,9 @@
       </w:r>
       <w:r>
         <w:t xml:space="preserve"> wenn das aktuelle Level noch nicht abgeschlossen wurde</w:t>
+      </w:r>
+      <w:r>
+        <w:t>.</w:t>
       </w:r>
     </w:p>
     <w:p>
@@ -118,7 +151,15 @@
         </w:numPr>
       </w:pPr>
       <w:r>
-        <w:t>Falls die Hitbox vom Spieler mit die der Gegner kollidiert, wird der Spieler im Leveln zurückgesetzt</w:t>
+        <w:t xml:space="preserve">Falls die </w:t>
+      </w:r>
+      <w:proofErr w:type="spellStart"/>
+      <w:r>
+        <w:t>Hitbox</w:t>
+      </w:r>
+      <w:proofErr w:type="spellEnd"/>
+      <w:r>
+        <w:t xml:space="preserve"> vom Spieler mit die der Gegner kollidiert, wird der Spieler im Leveln zurückgesetzt</w:t>
       </w:r>
     </w:p>
     <w:p>
@@ -133,13 +174,13 @@
         <w:t xml:space="preserve">Insgesamt werden </w:t>
       </w:r>
       <w:r>
-        <w:t>drei</w:t>
-      </w:r>
-      <w:r>
-        <w:t xml:space="preserve"> Level zu je </w:t>
-      </w:r>
-      <w:r>
-        <w:t>zwei Schwierigkeitsgeraden angeboten</w:t>
+        <w:t>sechs</w:t>
+      </w:r>
+      <w:r>
+        <w:t xml:space="preserve"> Level </w:t>
+      </w:r>
+      <w:r>
+        <w:t>angeboten</w:t>
       </w:r>
     </w:p>
     <w:p>
@@ -155,6 +196,24 @@
       </w:r>
       <w:r>
         <w:t xml:space="preserve"> </w:t>
+      </w:r>
+    </w:p>
+    <w:p>
+      <w:pPr>
+        <w:pStyle w:val="Listenabsatz"/>
+        <w:numPr>
+          <w:ilvl w:val="0"/>
+          <w:numId w:val="3"/>
+        </w:numPr>
+      </w:pPr>
+      <w:r>
+        <w:t xml:space="preserve">Siehe </w:t>
+      </w:r>
+      <w:r>
+        <w:t>separate</w:t>
+      </w:r>
+      <w:r>
+        <w:t xml:space="preserve"> PDF</w:t>
       </w:r>
     </w:p>
     <w:sectPr>
@@ -170,6 +229,119 @@
 <file path=word/numbering.xml><?xml version="1.0" encoding="utf-8"?>
 <w:numbering xmlns:wpc="http://schemas.microsoft.com/office/word/2010/wordprocessingCanvas" xmlns:cx="http://schemas.microsoft.com/office/drawing/2014/chartex" xmlns:cx1="http://schemas.microsoft.com/office/drawing/2015/9/8/chartex" xmlns:cx2="http://schemas.microsoft.com/office/drawing/2015/10/21/chartex" xmlns:cx3="http://schemas.microsoft.com/office/drawing/2016/5/9/chartex" xmlns:cx4="http://schemas.microsoft.com/office/drawing/2016/5/10/chartex" xmlns:cx5="http://schemas.microsoft.com/office/drawing/2016/5/11/chartex" xmlns:cx6="http://schemas.microsoft.com/office/drawing/2016/5/12/chartex" xmlns:cx7="http://schemas.microsoft.com/office/drawing/2016/5/13/chartex" xmlns:cx8="http://schemas.microsoft.com/office/drawing/2016/5/14/chartex" xmlns:mc="http://schemas.openxmlformats.org/markup-compatibility/2006" xmlns:aink="http://schemas.microsoft.com/office/drawing/2016/ink" xmlns:am3d="http://schemas.microsoft.com/office/drawing/2017/model3d" xmlns:o="urn:schemas-microsoft-com:office:office" xmlns:r="http://schemas.openxmlformats.org/officeDocument/2006/relationships" xmlns:m="http://schemas.openxmlformats.org/officeDocument/2006/math" xmlns:v="urn:schemas-microsoft-com:vml" xmlns:wp14="http://schemas.microsoft.com/office/word/2010/wordprocessingDrawing" xmlns:wp="http://schemas.openxmlformats.org/drawingml/2006/wordprocessingDrawing" xmlns:w10="urn:schemas-microsoft-com:office:word" xmlns:w="http://schemas.openxmlformats.org/wordprocessingml/2006/main" xmlns:w14="http://schemas.microsoft.com/office/word/2010/wordml" xmlns:w15="http://schemas.microsoft.com/office/word/2012/wordml" xmlns:w16cex="http://schemas.microsoft.com/office/word/2018/wordml/cex" xmlns:w16cid="http://schemas.microsoft.com/office/word/2016/wordml/cid" xmlns:w16="http://schemas.microsoft.com/office/word/2018/wordml" xmlns:w16sdtdh="http://schemas.microsoft.com/office/word/2020/wordml/sdtdatahash" xmlns:w16se="http://schemas.microsoft.com/office/word/2015/wordml/symex" xmlns:wpg="http://schemas.microsoft.com/office/word/2010/wordprocessingGroup" xmlns:wpi="http://schemas.microsoft.com/office/word/2010/wordprocessingInk" xmlns:wne="http://schemas.microsoft.com/office/word/2006/wordml" xmlns:wps="http://schemas.microsoft.com/office/word/2010/wordprocessingShape" mc:Ignorable="w14 w15 w16se w16cid w16 w16cex w16sdtdh wp14">
   <w:abstractNum w:abstractNumId="0" w15:restartNumberingAfterBreak="0">
+    <w:nsid w:val="32342402"/>
+    <w:multiLevelType w:val="hybridMultilevel"/>
+    <w:tmpl w:val="4B5A24CC"/>
+    <w:lvl w:ilvl="0" w:tplc="04070001">
+      <w:start w:val="1"/>
+      <w:numFmt w:val="bullet"/>
+      <w:lvlText w:val=""/>
+      <w:lvlJc w:val="left"/>
+      <w:pPr>
+        <w:ind w:left="720" w:hanging="360"/>
+      </w:pPr>
+      <w:rPr>
+        <w:rFonts w:ascii="Symbol" w:hAnsi="Symbol" w:hint="default"/>
+      </w:rPr>
+    </w:lvl>
+    <w:lvl w:ilvl="1" w:tplc="04070003" w:tentative="1">
+      <w:start w:val="1"/>
+      <w:numFmt w:val="bullet"/>
+      <w:lvlText w:val="o"/>
+      <w:lvlJc w:val="left"/>
+      <w:pPr>
+        <w:ind w:left="1440" w:hanging="360"/>
+      </w:pPr>
+      <w:rPr>
+        <w:rFonts w:ascii="Courier New" w:hAnsi="Courier New" w:cs="Courier New" w:hint="default"/>
+      </w:rPr>
+    </w:lvl>
+    <w:lvl w:ilvl="2" w:tplc="04070005" w:tentative="1">
+      <w:start w:val="1"/>
+      <w:numFmt w:val="bullet"/>
+      <w:lvlText w:val=""/>
+      <w:lvlJc w:val="left"/>
+      <w:pPr>
+        <w:ind w:left="2160" w:hanging="360"/>
+      </w:pPr>
+      <w:rPr>
+        <w:rFonts w:ascii="Wingdings" w:hAnsi="Wingdings" w:hint="default"/>
+      </w:rPr>
+    </w:lvl>
+    <w:lvl w:ilvl="3" w:tplc="04070001" w:tentative="1">
+      <w:start w:val="1"/>
+      <w:numFmt w:val="bullet"/>
+      <w:lvlText w:val=""/>
+      <w:lvlJc w:val="left"/>
+      <w:pPr>
+        <w:ind w:left="2880" w:hanging="360"/>
+      </w:pPr>
+      <w:rPr>
+        <w:rFonts w:ascii="Symbol" w:hAnsi="Symbol" w:hint="default"/>
+      </w:rPr>
+    </w:lvl>
+    <w:lvl w:ilvl="4" w:tplc="04070003" w:tentative="1">
+      <w:start w:val="1"/>
+      <w:numFmt w:val="bullet"/>
+      <w:lvlText w:val="o"/>
+      <w:lvlJc w:val="left"/>
+      <w:pPr>
+        <w:ind w:left="3600" w:hanging="360"/>
+      </w:pPr>
+      <w:rPr>
+        <w:rFonts w:ascii="Courier New" w:hAnsi="Courier New" w:cs="Courier New" w:hint="default"/>
+      </w:rPr>
+    </w:lvl>
+    <w:lvl w:ilvl="5" w:tplc="04070005" w:tentative="1">
+      <w:start w:val="1"/>
+      <w:numFmt w:val="bullet"/>
+      <w:lvlText w:val=""/>
+      <w:lvlJc w:val="left"/>
+      <w:pPr>
+        <w:ind w:left="4320" w:hanging="360"/>
+      </w:pPr>
+      <w:rPr>
+        <w:rFonts w:ascii="Wingdings" w:hAnsi="Wingdings" w:hint="default"/>
+      </w:rPr>
+    </w:lvl>
+    <w:lvl w:ilvl="6" w:tplc="04070001" w:tentative="1">
+      <w:start w:val="1"/>
+      <w:numFmt w:val="bullet"/>
+      <w:lvlText w:val=""/>
+      <w:lvlJc w:val="left"/>
+      <w:pPr>
+        <w:ind w:left="5040" w:hanging="360"/>
+      </w:pPr>
+      <w:rPr>
+        <w:rFonts w:ascii="Symbol" w:hAnsi="Symbol" w:hint="default"/>
+      </w:rPr>
+    </w:lvl>
+    <w:lvl w:ilvl="7" w:tplc="04070003" w:tentative="1">
+      <w:start w:val="1"/>
+      <w:numFmt w:val="bullet"/>
+      <w:lvlText w:val="o"/>
+      <w:lvlJc w:val="left"/>
+      <w:pPr>
+        <w:ind w:left="5760" w:hanging="360"/>
+      </w:pPr>
+      <w:rPr>
+        <w:rFonts w:ascii="Courier New" w:hAnsi="Courier New" w:cs="Courier New" w:hint="default"/>
+      </w:rPr>
+    </w:lvl>
+    <w:lvl w:ilvl="8" w:tplc="04070005" w:tentative="1">
+      <w:start w:val="1"/>
+      <w:numFmt w:val="bullet"/>
+      <w:lvlText w:val=""/>
+      <w:lvlJc w:val="left"/>
+      <w:pPr>
+        <w:ind w:left="6480" w:hanging="360"/>
+      </w:pPr>
+      <w:rPr>
+        <w:rFonts w:ascii="Wingdings" w:hAnsi="Wingdings" w:hint="default"/>
+      </w:rPr>
+    </w:lvl>
+  </w:abstractNum>
+  <w:abstractNum w:abstractNumId="1" w15:restartNumberingAfterBreak="0">
     <w:nsid w:val="500F118A"/>
     <w:multiLevelType w:val="hybridMultilevel"/>
     <w:tmpl w:val="1F0C9AAE"/>
@@ -282,7 +454,7 @@
       </w:rPr>
     </w:lvl>
   </w:abstractNum>
-  <w:abstractNum w:abstractNumId="1" w15:restartNumberingAfterBreak="0">
+  <w:abstractNum w:abstractNumId="2" w15:restartNumberingAfterBreak="0">
     <w:nsid w:val="613624D0"/>
     <w:multiLevelType w:val="hybridMultilevel"/>
     <w:tmpl w:val="83C2350C"/>
@@ -372,9 +544,12 @@
     </w:lvl>
   </w:abstractNum>
   <w:num w:numId="1">
+    <w:abstractNumId w:val="2"/>
+  </w:num>
+  <w:num w:numId="2">
     <w:abstractNumId w:val="1"/>
   </w:num>
-  <w:num w:numId="2">
+  <w:num w:numId="3">
     <w:abstractNumId w:val="0"/>
   </w:num>
 </w:numbering>

</xml_diff>